<commit_message>
Update as of july 22, 2023 added reports for weekly
</commit_message>
<xml_diff>
--- a/reports/July_2023_DTR_report.docx
+++ b/reports/July_2023_DTR_report.docx
@@ -138,7 +138,7 @@
           </w:tcPr>
           <w:p>
             <w:r>
-              <w:t>73:52:48</w:t>
+              <w:t>96:31:46</w:t>
             </w:r>
           </w:p>
         </w:tc>
@@ -264,7 +264,7 @@
           </w:tcPr>
           <w:p>
             <w:r>
-              <w:t>26:05:56</w:t>
+              <w:t>37:54:53</w:t>
             </w:r>
           </w:p>
         </w:tc>
@@ -726,7 +726,7 @@
           </w:tcPr>
           <w:p>
             <w:r>
-              <w:t>3:36:10</w:t>
+              <w:t>6:56:39</w:t>
             </w:r>
           </w:p>
         </w:tc>
@@ -768,7 +768,7 @@
           </w:tcPr>
           <w:p>
             <w:r>
-              <w:t>52:01:58</w:t>
+              <w:t>61:08:29</w:t>
             </w:r>
           </w:p>
         </w:tc>
@@ -810,7 +810,7 @@
           </w:tcPr>
           <w:p>
             <w:r>
-              <w:t>37:35:52</w:t>
+              <w:t>49:24:02</w:t>
             </w:r>
           </w:p>
         </w:tc>
@@ -820,7 +820,7 @@
           </w:tcPr>
           <w:p>
             <w:r>
-              <w:t>Incomplete</w:t>
+              <w:t>Complete</w:t>
             </w:r>
           </w:p>
         </w:tc>
@@ -978,7 +978,7 @@
           </w:tcPr>
           <w:p>
             <w:r>
-              <w:t>20:08:40</w:t>
+              <w:t>30:44:24</w:t>
             </w:r>
           </w:p>
         </w:tc>

</xml_diff>